<commit_message>
adds changes that had nnot been saved at the point of the last commit.
</commit_message>
<xml_diff>
--- a/assignment1/Assignment One Report.docx
+++ b/assignment1/Assignment One Report.docx
@@ -40,7 +40,7 @@
       </w:r>
       <w:proofErr w:type="spellStart"/>
       <w:r>
-        <w:t>Djongstra</w:t>
+        <w:t>Jongstra</w:t>
       </w:r>
       <w:proofErr w:type="spellEnd"/>
       <w:r>
@@ -124,7 +124,7 @@
             </w:rPr>
             <w:fldChar w:fldCharType="separate"/>
           </w:r>
-          <w:hyperlink w:anchor="_Toc53531586" w:history="1">
+          <w:hyperlink w:anchor="_Toc53536343" w:history="1">
             <w:r>
               <w:rPr>
                 <w:rStyle w:val="Hyperlink"/>
@@ -151,7 +151,7 @@
                 <w:noProof/>
                 <w:webHidden/>
               </w:rPr>
-              <w:instrText xml:space="preserve"> PAGEREF _Toc53531586 \h </w:instrText>
+              <w:instrText xml:space="preserve"> PAGEREF _Toc53536343 \h </w:instrText>
             </w:r>
             <w:r>
               <w:rPr>
@@ -194,7 +194,7 @@
               <w:lang w:val="en-UG" w:eastAsia="en-GB"/>
             </w:rPr>
           </w:pPr>
-          <w:hyperlink w:anchor="_Toc53531587" w:history="1">
+          <w:hyperlink w:anchor="_Toc53536344" w:history="1">
             <w:r>
               <w:rPr>
                 <w:rStyle w:val="Hyperlink"/>
@@ -221,7 +221,7 @@
                 <w:noProof/>
                 <w:webHidden/>
               </w:rPr>
-              <w:instrText xml:space="preserve"> PAGEREF _Toc53531587 \h </w:instrText>
+              <w:instrText xml:space="preserve"> PAGEREF _Toc53536344 \h </w:instrText>
             </w:r>
             <w:r>
               <w:rPr>
@@ -264,13 +264,13 @@
               <w:lang w:val="en-UG" w:eastAsia="en-GB"/>
             </w:rPr>
           </w:pPr>
-          <w:hyperlink w:anchor="_Toc53531588" w:history="1">
+          <w:hyperlink w:anchor="_Toc53536345" w:history="1">
             <w:r>
               <w:rPr>
                 <w:rStyle w:val="Hyperlink"/>
                 <w:noProof/>
               </w:rPr>
-              <w:t>Sequence Diagram</w:t>
+              <w:t>Sequence Diagrams</w:t>
             </w:r>
             <w:r>
               <w:rPr>
@@ -291,7 +291,7 @@
                 <w:noProof/>
                 <w:webHidden/>
               </w:rPr>
-              <w:instrText xml:space="preserve"> PAGEREF _Toc53531588 \h </w:instrText>
+              <w:instrText xml:space="preserve"> PAGEREF _Toc53536345 \h </w:instrText>
             </w:r>
             <w:r>
               <w:rPr>
@@ -312,6 +312,146 @@
                 <w:webHidden/>
               </w:rPr>
               <w:t>4</w:t>
+            </w:r>
+            <w:r>
+              <w:rPr>
+                <w:noProof/>
+                <w:webHidden/>
+              </w:rPr>
+              <w:fldChar w:fldCharType="end"/>
+            </w:r>
+          </w:hyperlink>
+        </w:p>
+        <w:p>
+          <w:pPr>
+            <w:pStyle w:val="TOC2"/>
+            <w:tabs>
+              <w:tab w:val="right" w:leader="dot" w:pos="9016"/>
+            </w:tabs>
+            <w:rPr>
+              <w:noProof/>
+              <w:kern w:val="0"/>
+              <w:lang w:val="en-UG" w:eastAsia="en-GB"/>
+            </w:rPr>
+          </w:pPr>
+          <w:hyperlink w:anchor="_Toc53536346" w:history="1">
+            <w:r>
+              <w:rPr>
+                <w:rStyle w:val="Hyperlink"/>
+                <w:noProof/>
+              </w:rPr>
+              <w:t>Use Case 3</w:t>
+            </w:r>
+            <w:r>
+              <w:rPr>
+                <w:noProof/>
+                <w:webHidden/>
+              </w:rPr>
+              <w:tab/>
+            </w:r>
+            <w:r>
+              <w:rPr>
+                <w:noProof/>
+                <w:webHidden/>
+              </w:rPr>
+              <w:fldChar w:fldCharType="begin"/>
+            </w:r>
+            <w:r>
+              <w:rPr>
+                <w:noProof/>
+                <w:webHidden/>
+              </w:rPr>
+              <w:instrText xml:space="preserve"> PAGEREF _Toc53536346 \h </w:instrText>
+            </w:r>
+            <w:r>
+              <w:rPr>
+                <w:noProof/>
+                <w:webHidden/>
+              </w:rPr>
+            </w:r>
+            <w:r>
+              <w:rPr>
+                <w:noProof/>
+                <w:webHidden/>
+              </w:rPr>
+              <w:fldChar w:fldCharType="separate"/>
+            </w:r>
+            <w:r>
+              <w:rPr>
+                <w:noProof/>
+                <w:webHidden/>
+              </w:rPr>
+              <w:t>4</w:t>
+            </w:r>
+            <w:r>
+              <w:rPr>
+                <w:noProof/>
+                <w:webHidden/>
+              </w:rPr>
+              <w:fldChar w:fldCharType="end"/>
+            </w:r>
+          </w:hyperlink>
+        </w:p>
+        <w:p>
+          <w:pPr>
+            <w:pStyle w:val="TOC2"/>
+            <w:tabs>
+              <w:tab w:val="right" w:leader="dot" w:pos="9016"/>
+            </w:tabs>
+            <w:rPr>
+              <w:noProof/>
+              <w:kern w:val="0"/>
+              <w:lang w:val="en-UG" w:eastAsia="en-GB"/>
+            </w:rPr>
+          </w:pPr>
+          <w:hyperlink w:anchor="_Toc53536347" w:history="1">
+            <w:r>
+              <w:rPr>
+                <w:rStyle w:val="Hyperlink"/>
+                <w:noProof/>
+              </w:rPr>
+              <w:t>Use Case 7</w:t>
+            </w:r>
+            <w:r>
+              <w:rPr>
+                <w:noProof/>
+                <w:webHidden/>
+              </w:rPr>
+              <w:tab/>
+            </w:r>
+            <w:r>
+              <w:rPr>
+                <w:noProof/>
+                <w:webHidden/>
+              </w:rPr>
+              <w:fldChar w:fldCharType="begin"/>
+            </w:r>
+            <w:r>
+              <w:rPr>
+                <w:noProof/>
+                <w:webHidden/>
+              </w:rPr>
+              <w:instrText xml:space="preserve"> PAGEREF _Toc53536347 \h </w:instrText>
+            </w:r>
+            <w:r>
+              <w:rPr>
+                <w:noProof/>
+                <w:webHidden/>
+              </w:rPr>
+            </w:r>
+            <w:r>
+              <w:rPr>
+                <w:noProof/>
+                <w:webHidden/>
+              </w:rPr>
+              <w:fldChar w:fldCharType="separate"/>
+            </w:r>
+            <w:r>
+              <w:rPr>
+                <w:noProof/>
+                <w:webHidden/>
+              </w:rPr>
+              <w:t>5</w:t>
             </w:r>
             <w:r>
               <w:rPr>
@@ -334,14 +474,13 @@
               <w:lang w:val="en-UG" w:eastAsia="en-GB"/>
             </w:rPr>
           </w:pPr>
-          <w:hyperlink w:anchor="_Toc53531589" w:history="1">
+          <w:hyperlink w:anchor="_Toc53536348" w:history="1">
             <w:r>
               <w:rPr>
                 <w:rStyle w:val="Hyperlink"/>
                 <w:noProof/>
-                <w:lang w:val="en-GB" w:bidi="en-GB"/>
-              </w:rPr>
-              <w:t>References</w:t>
+              </w:rPr>
+              <w:t>Regular Expressions and Finite State Automata</w:t>
             </w:r>
             <w:r>
               <w:rPr>
@@ -362,7 +501,7 @@
                 <w:noProof/>
                 <w:webHidden/>
               </w:rPr>
-              <w:instrText xml:space="preserve"> PAGEREF _Toc53531589 \h </w:instrText>
+              <w:instrText xml:space="preserve"> PAGEREF _Toc53536348 \h </w:instrText>
             </w:r>
             <w:r>
               <w:rPr>
@@ -382,7 +521,147 @@
                 <w:noProof/>
                 <w:webHidden/>
               </w:rPr>
-              <w:t>5</w:t>
+              <w:t>6</w:t>
+            </w:r>
+            <w:r>
+              <w:rPr>
+                <w:noProof/>
+                <w:webHidden/>
+              </w:rPr>
+              <w:fldChar w:fldCharType="end"/>
+            </w:r>
+          </w:hyperlink>
+        </w:p>
+        <w:p>
+          <w:pPr>
+            <w:pStyle w:val="TOC2"/>
+            <w:tabs>
+              <w:tab w:val="right" w:leader="dot" w:pos="9016"/>
+            </w:tabs>
+            <w:rPr>
+              <w:noProof/>
+              <w:kern w:val="0"/>
+              <w:lang w:val="en-UG" w:eastAsia="en-GB"/>
+            </w:rPr>
+          </w:pPr>
+          <w:hyperlink w:anchor="_Toc53536349" w:history="1">
+            <w:r>
+              <w:rPr>
+                <w:rStyle w:val="Hyperlink"/>
+                <w:noProof/>
+              </w:rPr>
+              <w:t>Use Case 3</w:t>
+            </w:r>
+            <w:r>
+              <w:rPr>
+                <w:noProof/>
+                <w:webHidden/>
+              </w:rPr>
+              <w:tab/>
+            </w:r>
+            <w:r>
+              <w:rPr>
+                <w:noProof/>
+                <w:webHidden/>
+              </w:rPr>
+              <w:fldChar w:fldCharType="begin"/>
+            </w:r>
+            <w:r>
+              <w:rPr>
+                <w:noProof/>
+                <w:webHidden/>
+              </w:rPr>
+              <w:instrText xml:space="preserve"> PAGEREF _Toc53536349 \h </w:instrText>
+            </w:r>
+            <w:r>
+              <w:rPr>
+                <w:noProof/>
+                <w:webHidden/>
+              </w:rPr>
+            </w:r>
+            <w:r>
+              <w:rPr>
+                <w:noProof/>
+                <w:webHidden/>
+              </w:rPr>
+              <w:fldChar w:fldCharType="separate"/>
+            </w:r>
+            <w:r>
+              <w:rPr>
+                <w:noProof/>
+                <w:webHidden/>
+              </w:rPr>
+              <w:t>6</w:t>
+            </w:r>
+            <w:r>
+              <w:rPr>
+                <w:noProof/>
+                <w:webHidden/>
+              </w:rPr>
+              <w:fldChar w:fldCharType="end"/>
+            </w:r>
+          </w:hyperlink>
+        </w:p>
+        <w:p>
+          <w:pPr>
+            <w:pStyle w:val="TOC2"/>
+            <w:tabs>
+              <w:tab w:val="right" w:leader="dot" w:pos="9016"/>
+            </w:tabs>
+            <w:rPr>
+              <w:noProof/>
+              <w:kern w:val="0"/>
+              <w:lang w:val="en-UG" w:eastAsia="en-GB"/>
+            </w:rPr>
+          </w:pPr>
+          <w:hyperlink w:anchor="_Toc53536350" w:history="1">
+            <w:r>
+              <w:rPr>
+                <w:rStyle w:val="Hyperlink"/>
+                <w:noProof/>
+              </w:rPr>
+              <w:t>Use Case 7</w:t>
+            </w:r>
+            <w:r>
+              <w:rPr>
+                <w:noProof/>
+                <w:webHidden/>
+              </w:rPr>
+              <w:tab/>
+            </w:r>
+            <w:r>
+              <w:rPr>
+                <w:noProof/>
+                <w:webHidden/>
+              </w:rPr>
+              <w:fldChar w:fldCharType="begin"/>
+            </w:r>
+            <w:r>
+              <w:rPr>
+                <w:noProof/>
+                <w:webHidden/>
+              </w:rPr>
+              <w:instrText xml:space="preserve"> PAGEREF _Toc53536350 \h </w:instrText>
+            </w:r>
+            <w:r>
+              <w:rPr>
+                <w:noProof/>
+                <w:webHidden/>
+              </w:rPr>
+            </w:r>
+            <w:r>
+              <w:rPr>
+                <w:noProof/>
+                <w:webHidden/>
+              </w:rPr>
+              <w:fldChar w:fldCharType="separate"/>
+            </w:r>
+            <w:r>
+              <w:rPr>
+                <w:noProof/>
+                <w:webHidden/>
+              </w:rPr>
+              <w:t>6</w:t>
             </w:r>
             <w:r>
               <w:rPr>
@@ -405,14 +684,13 @@
               <w:lang w:val="en-UG" w:eastAsia="en-GB"/>
             </w:rPr>
           </w:pPr>
-          <w:hyperlink w:anchor="_Toc53531590" w:history="1">
+          <w:hyperlink w:anchor="_Toc53536351" w:history="1">
             <w:r>
               <w:rPr>
                 <w:rStyle w:val="Hyperlink"/>
                 <w:noProof/>
-                <w:lang w:val="en-GB" w:bidi="en-GB"/>
-              </w:rPr>
-              <w:t>Footnotes</w:t>
+              </w:rPr>
+              <w:t>Implementation Bug Fix</w:t>
             </w:r>
             <w:r>
               <w:rPr>
@@ -433,7 +711,7 @@
                 <w:noProof/>
                 <w:webHidden/>
               </w:rPr>
-              <w:instrText xml:space="preserve"> PAGEREF _Toc53531590 \h </w:instrText>
+              <w:instrText xml:space="preserve"> PAGEREF _Toc53536351 \h </w:instrText>
             </w:r>
             <w:r>
               <w:rPr>
@@ -476,14 +754,14 @@
               <w:lang w:val="en-UG" w:eastAsia="en-GB"/>
             </w:rPr>
           </w:pPr>
-          <w:hyperlink w:anchor="_Toc53531591" w:history="1">
+          <w:hyperlink w:anchor="_Toc53536352" w:history="1">
             <w:r>
               <w:rPr>
                 <w:rStyle w:val="Hyperlink"/>
                 <w:noProof/>
                 <w:lang w:val="en-GB" w:bidi="en-GB"/>
               </w:rPr>
-              <w:t>Tables</w:t>
+              <w:t>References</w:t>
             </w:r>
             <w:r>
               <w:rPr>
@@ -504,7 +782,7 @@
                 <w:noProof/>
                 <w:webHidden/>
               </w:rPr>
-              <w:instrText xml:space="preserve"> PAGEREF _Toc53531591 \h </w:instrText>
+              <w:instrText xml:space="preserve"> PAGEREF _Toc53536352 \h </w:instrText>
             </w:r>
             <w:r>
               <w:rPr>
@@ -547,13 +825,155 @@
               <w:lang w:val="en-UG" w:eastAsia="en-GB"/>
             </w:rPr>
           </w:pPr>
-          <w:hyperlink w:anchor="_Toc53531592" w:history="1">
+          <w:hyperlink w:anchor="_Toc53536353" w:history="1">
             <w:r>
               <w:rPr>
                 <w:rStyle w:val="Hyperlink"/>
                 <w:noProof/>
                 <w:lang w:val="en-GB" w:bidi="en-GB"/>
               </w:rPr>
+              <w:t>Footnotes</w:t>
+            </w:r>
+            <w:r>
+              <w:rPr>
+                <w:noProof/>
+                <w:webHidden/>
+              </w:rPr>
+              <w:tab/>
+            </w:r>
+            <w:r>
+              <w:rPr>
+                <w:noProof/>
+                <w:webHidden/>
+              </w:rPr>
+              <w:fldChar w:fldCharType="begin"/>
+            </w:r>
+            <w:r>
+              <w:rPr>
+                <w:noProof/>
+                <w:webHidden/>
+              </w:rPr>
+              <w:instrText xml:space="preserve"> PAGEREF _Toc53536353 \h </w:instrText>
+            </w:r>
+            <w:r>
+              <w:rPr>
+                <w:noProof/>
+                <w:webHidden/>
+              </w:rPr>
+            </w:r>
+            <w:r>
+              <w:rPr>
+                <w:noProof/>
+                <w:webHidden/>
+              </w:rPr>
+              <w:fldChar w:fldCharType="separate"/>
+            </w:r>
+            <w:r>
+              <w:rPr>
+                <w:noProof/>
+                <w:webHidden/>
+              </w:rPr>
+              <w:t>8</w:t>
+            </w:r>
+            <w:r>
+              <w:rPr>
+                <w:noProof/>
+                <w:webHidden/>
+              </w:rPr>
+              <w:fldChar w:fldCharType="end"/>
+            </w:r>
+          </w:hyperlink>
+        </w:p>
+        <w:p>
+          <w:pPr>
+            <w:pStyle w:val="TOC1"/>
+            <w:tabs>
+              <w:tab w:val="right" w:leader="dot" w:pos="9016"/>
+            </w:tabs>
+            <w:rPr>
+              <w:noProof/>
+              <w:kern w:val="0"/>
+              <w:lang w:val="en-UG" w:eastAsia="en-GB"/>
+            </w:rPr>
+          </w:pPr>
+          <w:hyperlink w:anchor="_Toc53536354" w:history="1">
+            <w:r>
+              <w:rPr>
+                <w:rStyle w:val="Hyperlink"/>
+                <w:noProof/>
+                <w:lang w:val="en-GB" w:bidi="en-GB"/>
+              </w:rPr>
+              <w:t>Tables</w:t>
+            </w:r>
+            <w:r>
+              <w:rPr>
+                <w:noProof/>
+                <w:webHidden/>
+              </w:rPr>
+              <w:tab/>
+            </w:r>
+            <w:r>
+              <w:rPr>
+                <w:noProof/>
+                <w:webHidden/>
+              </w:rPr>
+              <w:fldChar w:fldCharType="begin"/>
+            </w:r>
+            <w:r>
+              <w:rPr>
+                <w:noProof/>
+                <w:webHidden/>
+              </w:rPr>
+              <w:instrText xml:space="preserve"> PAGEREF _Toc53536354 \h </w:instrText>
+            </w:r>
+            <w:r>
+              <w:rPr>
+                <w:noProof/>
+                <w:webHidden/>
+              </w:rPr>
+            </w:r>
+            <w:r>
+              <w:rPr>
+                <w:noProof/>
+                <w:webHidden/>
+              </w:rPr>
+              <w:fldChar w:fldCharType="separate"/>
+            </w:r>
+            <w:r>
+              <w:rPr>
+                <w:noProof/>
+                <w:webHidden/>
+              </w:rPr>
+              <w:t>9</w:t>
+            </w:r>
+            <w:r>
+              <w:rPr>
+                <w:noProof/>
+                <w:webHidden/>
+              </w:rPr>
+              <w:fldChar w:fldCharType="end"/>
+            </w:r>
+          </w:hyperlink>
+        </w:p>
+        <w:p>
+          <w:pPr>
+            <w:pStyle w:val="TOC1"/>
+            <w:tabs>
+              <w:tab w:val="right" w:leader="dot" w:pos="9016"/>
+            </w:tabs>
+            <w:rPr>
+              <w:noProof/>
+              <w:kern w:val="0"/>
+              <w:lang w:val="en-UG" w:eastAsia="en-GB"/>
+            </w:rPr>
+          </w:pPr>
+          <w:hyperlink w:anchor="_Toc53536355" w:history="1">
+            <w:r>
+              <w:rPr>
+                <w:rStyle w:val="Hyperlink"/>
+                <w:noProof/>
+                <w:lang w:val="en-GB" w:bidi="en-GB"/>
+              </w:rPr>
               <w:t>Figures</w:t>
             </w:r>
             <w:r>
@@ -575,7 +995,7 @@
                 <w:noProof/>
                 <w:webHidden/>
               </w:rPr>
-              <w:instrText xml:space="preserve"> PAGEREF _Toc53531592 \h </w:instrText>
+              <w:instrText xml:space="preserve"> PAGEREF _Toc53536355 \h </w:instrText>
             </w:r>
             <w:r>
               <w:rPr>
@@ -595,7 +1015,7 @@
                 <w:noProof/>
                 <w:webHidden/>
               </w:rPr>
-              <w:t>8</w:t>
+              <w:t>10</w:t>
             </w:r>
             <w:r>
               <w:rPr>
@@ -622,7 +1042,7 @@
       </w:sdtContent>
     </w:sdt>
     <w:p/>
-    <w:bookmarkStart w:id="0" w:name="_Toc53531586"/>
+    <w:bookmarkStart w:id="0" w:name="_Toc53536343"/>
     <w:p>
       <w:pPr>
         <w:pStyle w:val="SectionTitle"/>
@@ -653,7 +1073,7 @@
       <w:pPr>
         <w:pStyle w:val="Heading1"/>
       </w:pPr>
-      <w:bookmarkStart w:id="1" w:name="_Toc53531587"/>
+      <w:bookmarkStart w:id="1" w:name="_Toc53536344"/>
       <w:r>
         <w:t>Class Diagram</w:t>
       </w:r>
@@ -816,25 +1236,27 @@
       <w:pPr>
         <w:pStyle w:val="Heading1"/>
       </w:pPr>
-      <w:bookmarkStart w:id="2" w:name="_Toc53531588"/>
+      <w:bookmarkStart w:id="2" w:name="_Toc53536345"/>
       <w:r>
         <w:t>Sequence</w:t>
       </w:r>
       <w:r>
         <w:t xml:space="preserve"> Diagram</w:t>
       </w:r>
+      <w:r>
+        <w:t>s</w:t>
+      </w:r>
       <w:bookmarkEnd w:id="2"/>
-      <w:r>
-        <w:t>s</w:t>
-      </w:r>
     </w:p>
     <w:p>
       <w:pPr>
         <w:pStyle w:val="Heading2"/>
       </w:pPr>
+      <w:bookmarkStart w:id="3" w:name="_Toc53536346"/>
       <w:r>
         <w:t>Use Case 3</w:t>
       </w:r>
+      <w:bookmarkEnd w:id="3"/>
     </w:p>
     <w:p>
       <w:pPr>
@@ -949,9 +1371,11 @@
       <w:pPr>
         <w:pStyle w:val="Heading2"/>
       </w:pPr>
+      <w:bookmarkStart w:id="4" w:name="_Toc53536347"/>
       <w:r>
         <w:t>Use Case 7</w:t>
       </w:r>
+      <w:bookmarkEnd w:id="4"/>
     </w:p>
     <w:p>
       <w:pPr>
@@ -1058,18 +1482,22 @@
       <w:pPr>
         <w:pStyle w:val="Heading1"/>
       </w:pPr>
+      <w:bookmarkStart w:id="5" w:name="_Toc53536348"/>
       <w:r>
         <w:lastRenderedPageBreak/>
         <w:t>Regular Expressions and Finite State Automata</w:t>
       </w:r>
+      <w:bookmarkEnd w:id="5"/>
     </w:p>
     <w:p>
       <w:pPr>
         <w:pStyle w:val="Heading2"/>
       </w:pPr>
+      <w:bookmarkStart w:id="6" w:name="_Toc53536349"/>
       <w:r>
         <w:t>Use Case 3</w:t>
       </w:r>
+      <w:bookmarkEnd w:id="6"/>
     </w:p>
     <w:p>
       <w:pPr>
@@ -1157,9 +1585,11 @@
       <w:pPr>
         <w:pStyle w:val="Heading2"/>
       </w:pPr>
+      <w:bookmarkStart w:id="7" w:name="_Toc53536350"/>
       <w:r>
         <w:t>Use Case 7</w:t>
       </w:r>
+      <w:bookmarkEnd w:id="7"/>
     </w:p>
     <w:p>
       <w:pPr>
@@ -1247,9 +1677,11 @@
       <w:pPr>
         <w:pStyle w:val="Heading1"/>
       </w:pPr>
+      <w:bookmarkStart w:id="8" w:name="_Toc53536351"/>
       <w:r>
         <w:t>Implementation Bug Fix</w:t>
       </w:r>
+      <w:bookmarkEnd w:id="8"/>
     </w:p>
     <w:p>
       <w:r>
@@ -1368,7 +1800,7 @@
         <w:t>That is all that is required to fix the implementation bug.</w:t>
       </w:r>
     </w:p>
-    <w:bookmarkStart w:id="3" w:name="_Toc53531589" w:displacedByCustomXml="next"/>
+    <w:bookmarkStart w:id="9" w:name="_Toc53536352" w:displacedByCustomXml="next"/>
     <w:sdt>
       <w:sdtPr>
         <w:rPr>
@@ -1389,7 +1821,7 @@
             </w:rPr>
             <w:t>References</w:t>
           </w:r>
-          <w:bookmarkEnd w:id="3"/>
+          <w:bookmarkEnd w:id="9"/>
         </w:p>
         <w:sdt>
           <w:sdtPr>
@@ -1468,7 +1900,7 @@
       <w:pPr>
         <w:pStyle w:val="SectionTitle"/>
       </w:pPr>
-      <w:bookmarkStart w:id="4" w:name="_Toc53531590"/>
+      <w:bookmarkStart w:id="10" w:name="_Toc53536353"/>
       <w:r>
         <w:rPr>
           <w:lang w:val="en-GB" w:bidi="en-GB"/>
@@ -1476,7 +1908,7 @@
         <w:lastRenderedPageBreak/>
         <w:t>Footnotes</w:t>
       </w:r>
-      <w:bookmarkEnd w:id="4"/>
+      <w:bookmarkEnd w:id="10"/>
     </w:p>
     <w:p>
       <w:r>
@@ -1530,7 +1962,7 @@
       <w:pPr>
         <w:pStyle w:val="SectionTitle"/>
       </w:pPr>
-      <w:bookmarkStart w:id="5" w:name="_Toc53531591"/>
+      <w:bookmarkStart w:id="11" w:name="_Toc53536354"/>
       <w:r>
         <w:rPr>
           <w:lang w:val="en-GB" w:bidi="en-GB"/>
@@ -1538,7 +1970,7 @@
         <w:lastRenderedPageBreak/>
         <w:t>Tables</w:t>
       </w:r>
-      <w:bookmarkEnd w:id="5"/>
+      <w:bookmarkEnd w:id="11"/>
     </w:p>
     <w:p>
       <w:pPr>
@@ -2221,7 +2653,7 @@
       <w:pPr>
         <w:pStyle w:val="SectionTitle"/>
       </w:pPr>
-      <w:bookmarkStart w:id="6" w:name="_Toc53531592"/>
+      <w:bookmarkStart w:id="12" w:name="_Toc53536355"/>
       <w:r>
         <w:rPr>
           <w:lang w:val="en-GB" w:bidi="en-GB"/>
@@ -2229,7 +2661,7 @@
         <w:lastRenderedPageBreak/>
         <w:t>Figures</w:t>
       </w:r>
-      <w:bookmarkEnd w:id="6"/>
+      <w:bookmarkEnd w:id="12"/>
     </w:p>
     <w:p>
       <w:pPr>
@@ -5562,8 +5994,8 @@
     <w:compatSetting w:name="useWord2013TrackBottomHyphenation" w:uri="http://schemas.microsoft.com/office/word" w:val="0"/>
   </w:compat>
   <w:rsids>
-    <w:rsidRoot w:val="003860EE"/>
-    <w:rsid w:val="003860EE"/>
+    <w:rsidRoot w:val="00A5630A"/>
+    <w:rsid w:val="00A5630A"/>
   </w:rsids>
   <m:mathPr>
     <m:mathFont m:val="Cambria Math"/>

</xml_diff>